<commit_message>
finished rewriting section 8
</commit_message>
<xml_diff>
--- a/_memoria/08_Estudi Tecnic del Projecte/estudiTecnic2.docx
+++ b/_memoria/08_Estudi Tecnic del Projecte/estudiTecnic2.docx
@@ -5611,7 +5611,25 @@
           <w:szCs w:val="24"/>
           <w:lang w:val="ca-ES"/>
         </w:rPr>
-        <w:t xml:space="preserve"> i EJS. </w:t>
+        <w:t xml:space="preserve"> i </w:t>
+      </w:r>
+      <w:proofErr w:type="spellStart"/>
+      <w:r>
+        <w:rPr>
+          <w:sz w:val="24"/>
+          <w:szCs w:val="24"/>
+          <w:lang w:val="ca-ES"/>
+        </w:rPr>
+        <w:t>EJS</w:t>
+      </w:r>
+      <w:proofErr w:type="spellEnd"/>
+      <w:r>
+        <w:rPr>
+          <w:sz w:val="24"/>
+          <w:szCs w:val="24"/>
+          <w:lang w:val="ca-ES"/>
+        </w:rPr>
+        <w:t xml:space="preserve">. </w:t>
       </w:r>
     </w:p>
     <w:p>
@@ -9594,7 +9612,25 @@
           <w:szCs w:val="24"/>
           <w:lang w:val="ca-ES"/>
         </w:rPr>
-        <w:t>, mitjançant un SDK.</w:t>
+        <w:t xml:space="preserve">, mitjançant un </w:t>
+      </w:r>
+      <w:proofErr w:type="spellStart"/>
+      <w:r>
+        <w:rPr>
+          <w:sz w:val="24"/>
+          <w:szCs w:val="24"/>
+          <w:lang w:val="ca-ES"/>
+        </w:rPr>
+        <w:t>SDK</w:t>
+      </w:r>
+      <w:proofErr w:type="spellEnd"/>
+      <w:r>
+        <w:rPr>
+          <w:sz w:val="24"/>
+          <w:szCs w:val="24"/>
+          <w:lang w:val="ca-ES"/>
+        </w:rPr>
+        <w:t>.</w:t>
       </w:r>
       <w:r>
         <w:rPr>
@@ -10095,7 +10131,25 @@
           <w:szCs w:val="24"/>
           <w:lang w:val="ca-ES"/>
         </w:rPr>
-        <w:t xml:space="preserve"> SDK.</w:t>
+        <w:t xml:space="preserve"> </w:t>
+      </w:r>
+      <w:proofErr w:type="spellStart"/>
+      <w:r>
+        <w:rPr>
+          <w:sz w:val="24"/>
+          <w:szCs w:val="24"/>
+          <w:lang w:val="ca-ES"/>
+        </w:rPr>
+        <w:t>SDK</w:t>
+      </w:r>
+      <w:proofErr w:type="spellEnd"/>
+      <w:r>
+        <w:rPr>
+          <w:sz w:val="24"/>
+          <w:szCs w:val="24"/>
+          <w:lang w:val="ca-ES"/>
+        </w:rPr>
+        <w:t>.</w:t>
       </w:r>
     </w:p>
     <w:p>
@@ -12570,7 +12624,25 @@
           <w:szCs w:val="24"/>
           <w:lang w:val="ca-ES"/>
         </w:rPr>
-        <w:t xml:space="preserve">El concepte middleware serveix per referir-nos a aquelles peces de software que fan de pont entre </w:t>
+        <w:t xml:space="preserve">El concepte </w:t>
+      </w:r>
+      <w:proofErr w:type="spellStart"/>
+      <w:r>
+        <w:rPr>
+          <w:sz w:val="24"/>
+          <w:szCs w:val="24"/>
+          <w:lang w:val="ca-ES"/>
+        </w:rPr>
+        <w:t>middleware</w:t>
+      </w:r>
+      <w:proofErr w:type="spellEnd"/>
+      <w:r>
+        <w:rPr>
+          <w:sz w:val="24"/>
+          <w:szCs w:val="24"/>
+          <w:lang w:val="ca-ES"/>
+        </w:rPr>
+        <w:t xml:space="preserve"> serveix per referir-nos a aquelles peces de software que fan de pont entre </w:t>
       </w:r>
       <w:r>
         <w:rPr>
@@ -13324,7 +13396,23 @@
           <w:szCs w:val="24"/>
           <w:lang w:val="ca-ES"/>
         </w:rPr>
-        <w:t>Apart de les tecnologies que permeten la creació de l'aplicació web, hi ha un altre conjunt de tecnologies o eines que s'han utilitzat per facilitar el desenvolupament d'aquesta.</w:t>
+        <w:t>Apart de les tecnologies que permeten la creació</w:t>
+      </w:r>
+      <w:r>
+        <w:rPr>
+          <w:sz w:val="24"/>
+          <w:szCs w:val="24"/>
+          <w:lang w:val="ca-ES"/>
+        </w:rPr>
+        <w:t xml:space="preserve"> i funcionament</w:t>
+      </w:r>
+      <w:r>
+        <w:rPr>
+          <w:sz w:val="24"/>
+          <w:szCs w:val="24"/>
+          <w:lang w:val="ca-ES"/>
+        </w:rPr>
+        <w:t xml:space="preserve"> de l'aplicació web, hi ha un altre conjunt de tecnologies o eines que s'han utilitzat per facilitar el desenvolupament d'aquesta.</w:t>
       </w:r>
     </w:p>
     <w:p>
@@ -13361,49 +13449,233 @@
           <w:szCs w:val="24"/>
           <w:lang w:val="ca-ES"/>
         </w:rPr>
-        <w:t xml:space="preserve">Degut a les complicacions de compaginar una jornada completa de treball amb l'elaboració del projecte, aquest ha estat desenvolupament des de diverses localitzacions. En concret, tres: Casa, Portàtil i l'oficina de l'empresa. </w:t>
-      </w:r>
-    </w:p>
-    <w:p>
-      <w:pPr>
-        <w:rPr>
-          <w:sz w:val="24"/>
-          <w:szCs w:val="24"/>
-          <w:lang w:val="ca-ES"/>
-        </w:rPr>
-      </w:pPr>
-      <w:r>
-        <w:rPr>
-          <w:sz w:val="24"/>
-          <w:szCs w:val="24"/>
-          <w:lang w:val="ca-ES"/>
-        </w:rPr>
-        <w:t>Per tal de facilitar la sincronització d'arxius entre les diferents estacions de treball es va decidir emprar Github.</w:t>
-      </w:r>
-    </w:p>
-    <w:p>
-      <w:pPr>
-        <w:rPr>
-          <w:sz w:val="24"/>
-          <w:szCs w:val="24"/>
-          <w:lang w:val="ca-ES"/>
-        </w:rPr>
-      </w:pPr>
-      <w:r>
-        <w:rPr>
-          <w:sz w:val="24"/>
-          <w:szCs w:val="24"/>
-          <w:lang w:val="ca-ES"/>
-        </w:rPr>
-        <w:t xml:space="preserve">Github es un respositori Git hostejat al núvol. </w:t>
-      </w:r>
-      <w:r>
-        <w:rPr>
-          <w:sz w:val="24"/>
-          <w:szCs w:val="24"/>
-          <w:lang w:val="ca-ES"/>
-        </w:rPr>
-        <w:t>Ofereix totes les funcionalitats pròpies de Git destinades al control de revisions distribuïdes i control del codi font, afegint-ne algunes de noves.</w:t>
+        <w:t>Degut a les complicacions</w:t>
+      </w:r>
+      <w:r>
+        <w:rPr>
+          <w:sz w:val="24"/>
+          <w:szCs w:val="24"/>
+          <w:lang w:val="ca-ES"/>
+        </w:rPr>
+        <w:t xml:space="preserve"> resultants</w:t>
+      </w:r>
+      <w:r>
+        <w:rPr>
+          <w:sz w:val="24"/>
+          <w:szCs w:val="24"/>
+          <w:lang w:val="ca-ES"/>
+        </w:rPr>
+        <w:t xml:space="preserve"> de compaginar una jornada </w:t>
+      </w:r>
+      <w:r>
+        <w:rPr>
+          <w:sz w:val="24"/>
+          <w:szCs w:val="24"/>
+          <w:lang w:val="ca-ES"/>
+        </w:rPr>
+        <w:t>laboral a temps complert</w:t>
+      </w:r>
+      <w:r>
+        <w:rPr>
+          <w:sz w:val="24"/>
+          <w:szCs w:val="24"/>
+          <w:lang w:val="ca-ES"/>
+        </w:rPr>
+        <w:t xml:space="preserve"> amb l'elaboració del projecte, </w:t>
+      </w:r>
+      <w:r>
+        <w:rPr>
+          <w:sz w:val="24"/>
+          <w:szCs w:val="24"/>
+          <w:lang w:val="ca-ES"/>
+        </w:rPr>
+        <w:t>el desenvolupament d’aquest s’ha realitzat des de diverses localitzacions diferents</w:t>
+      </w:r>
+      <w:r>
+        <w:rPr>
+          <w:sz w:val="24"/>
+          <w:szCs w:val="24"/>
+          <w:lang w:val="ca-ES"/>
+        </w:rPr>
+        <w:t>. En concret,</w:t>
+      </w:r>
+      <w:r>
+        <w:rPr>
+          <w:sz w:val="24"/>
+          <w:szCs w:val="24"/>
+          <w:lang w:val="ca-ES"/>
+        </w:rPr>
+        <w:t xml:space="preserve"> han estat tres els principals ordinadors o `</w:t>
+      </w:r>
+      <w:proofErr w:type="spellStart"/>
+      <w:r>
+        <w:rPr>
+          <w:sz w:val="24"/>
+          <w:szCs w:val="24"/>
+          <w:lang w:val="ca-ES"/>
+        </w:rPr>
+        <w:t>localizacions</w:t>
+      </w:r>
+      <w:proofErr w:type="spellEnd"/>
+      <w:r>
+        <w:rPr>
+          <w:sz w:val="24"/>
+          <w:szCs w:val="24"/>
+          <w:lang w:val="ca-ES"/>
+        </w:rPr>
+        <w:t xml:space="preserve">’ des de les que s’ha treballat: Casa, Portàtil i oficina </w:t>
+      </w:r>
+      <w:r>
+        <w:rPr>
+          <w:sz w:val="24"/>
+          <w:szCs w:val="24"/>
+          <w:lang w:val="ca-ES"/>
+        </w:rPr>
+        <w:t xml:space="preserve">de l'empresa. </w:t>
+      </w:r>
+    </w:p>
+    <w:p>
+      <w:pPr>
+        <w:rPr>
+          <w:sz w:val="24"/>
+          <w:szCs w:val="24"/>
+          <w:lang w:val="ca-ES"/>
+        </w:rPr>
+      </w:pPr>
+      <w:r>
+        <w:rPr>
+          <w:sz w:val="24"/>
+          <w:szCs w:val="24"/>
+          <w:lang w:val="ca-ES"/>
+        </w:rPr>
+        <w:t>Per tal de facilitar la sincronització d'arxius entre les diferents estacions de treball</w:t>
+      </w:r>
+      <w:r>
+        <w:rPr>
+          <w:sz w:val="24"/>
+          <w:szCs w:val="24"/>
+          <w:lang w:val="ca-ES"/>
+        </w:rPr>
+        <w:t>,</w:t>
+      </w:r>
+      <w:r>
+        <w:rPr>
+          <w:sz w:val="24"/>
+          <w:szCs w:val="24"/>
+          <w:lang w:val="ca-ES"/>
+        </w:rPr>
+        <w:t xml:space="preserve"> es va decidir </w:t>
+      </w:r>
+      <w:r>
+        <w:rPr>
+          <w:sz w:val="24"/>
+          <w:szCs w:val="24"/>
+          <w:lang w:val="ca-ES"/>
+        </w:rPr>
+        <w:t>utilitzar la tecnologia</w:t>
+      </w:r>
+      <w:r>
+        <w:rPr>
+          <w:sz w:val="24"/>
+          <w:szCs w:val="24"/>
+          <w:lang w:val="ca-ES"/>
+        </w:rPr>
+        <w:t xml:space="preserve"> </w:t>
+      </w:r>
+      <w:proofErr w:type="spellStart"/>
+      <w:r>
+        <w:rPr>
+          <w:sz w:val="24"/>
+          <w:szCs w:val="24"/>
+          <w:lang w:val="ca-ES"/>
+        </w:rPr>
+        <w:t>Github</w:t>
+      </w:r>
+      <w:proofErr w:type="spellEnd"/>
+      <w:r>
+        <w:rPr>
+          <w:sz w:val="24"/>
+          <w:szCs w:val="24"/>
+          <w:lang w:val="ca-ES"/>
+        </w:rPr>
+        <w:t>.</w:t>
+      </w:r>
+    </w:p>
+    <w:p>
+      <w:pPr>
+        <w:rPr>
+          <w:sz w:val="24"/>
+          <w:szCs w:val="24"/>
+          <w:lang w:val="ca-ES"/>
+        </w:rPr>
+      </w:pPr>
+      <w:proofErr w:type="spellStart"/>
+      <w:r>
+        <w:rPr>
+          <w:sz w:val="24"/>
+          <w:szCs w:val="24"/>
+          <w:lang w:val="ca-ES"/>
+        </w:rPr>
+        <w:t>Github</w:t>
+      </w:r>
+      <w:proofErr w:type="spellEnd"/>
+      <w:r>
+        <w:rPr>
+          <w:sz w:val="24"/>
+          <w:szCs w:val="24"/>
+          <w:lang w:val="ca-ES"/>
+        </w:rPr>
+        <w:t xml:space="preserve"> é</w:t>
+      </w:r>
+      <w:r>
+        <w:rPr>
+          <w:sz w:val="24"/>
+          <w:szCs w:val="24"/>
+          <w:lang w:val="ca-ES"/>
+        </w:rPr>
+        <w:t xml:space="preserve">s un </w:t>
+      </w:r>
+      <w:proofErr w:type="spellStart"/>
+      <w:r>
+        <w:rPr>
+          <w:sz w:val="24"/>
+          <w:szCs w:val="24"/>
+          <w:lang w:val="ca-ES"/>
+        </w:rPr>
+        <w:t>respositori</w:t>
+      </w:r>
+      <w:proofErr w:type="spellEnd"/>
+      <w:r>
+        <w:rPr>
+          <w:sz w:val="24"/>
+          <w:szCs w:val="24"/>
+          <w:lang w:val="ca-ES"/>
+        </w:rPr>
+        <w:t xml:space="preserve"> Git hostejat al núvol. </w:t>
+      </w:r>
+      <w:r>
+        <w:rPr>
+          <w:sz w:val="24"/>
+          <w:szCs w:val="24"/>
+          <w:lang w:val="ca-ES"/>
+        </w:rPr>
+        <w:t>Ofereix totes les funcionalitats pròpies de Git</w:t>
+      </w:r>
+      <w:r>
+        <w:rPr>
+          <w:sz w:val="24"/>
+          <w:szCs w:val="24"/>
+          <w:lang w:val="ca-ES"/>
+        </w:rPr>
+        <w:t>,</w:t>
+      </w:r>
+      <w:r>
+        <w:rPr>
+          <w:sz w:val="24"/>
+          <w:szCs w:val="24"/>
+          <w:lang w:val="ca-ES"/>
+        </w:rPr>
+        <w:t xml:space="preserve"> destinades al control de revisions distribuïdes i control del codi font, afegint-ne algunes de noves.</w:t>
       </w:r>
     </w:p>
     <w:p>
@@ -13421,7 +13693,89 @@
           <w:szCs w:val="24"/>
           <w:lang w:val="ca-ES"/>
         </w:rPr>
-        <w:t>Un cop creat el repositori on tot el projecte està emmagatzemat, cada estació de treball diferent pot descarregar-se el codi mitjançant la instrucció: '</w:t>
+        <w:t xml:space="preserve">Un cop creat el repositori on tot el projecte </w:t>
+      </w:r>
+      <w:r>
+        <w:rPr>
+          <w:sz w:val="24"/>
+          <w:szCs w:val="24"/>
+          <w:lang w:val="ca-ES"/>
+        </w:rPr>
+        <w:t>queda</w:t>
+      </w:r>
+      <w:r>
+        <w:rPr>
+          <w:sz w:val="24"/>
+          <w:szCs w:val="24"/>
+          <w:lang w:val="ca-ES"/>
+        </w:rPr>
+        <w:t xml:space="preserve"> emmagatzemat</w:t>
+      </w:r>
+      <w:r>
+        <w:rPr>
+          <w:sz w:val="24"/>
+          <w:szCs w:val="24"/>
+          <w:lang w:val="ca-ES"/>
+        </w:rPr>
+        <w:t xml:space="preserve">, els servidors de </w:t>
+      </w:r>
+      <w:proofErr w:type="spellStart"/>
+      <w:r>
+        <w:rPr>
+          <w:sz w:val="24"/>
+          <w:szCs w:val="24"/>
+          <w:lang w:val="ca-ES"/>
+        </w:rPr>
+        <w:t>GitHub</w:t>
+      </w:r>
+      <w:proofErr w:type="spellEnd"/>
+      <w:r>
+        <w:rPr>
+          <w:sz w:val="24"/>
+          <w:szCs w:val="24"/>
+          <w:lang w:val="ca-ES"/>
+        </w:rPr>
+        <w:t xml:space="preserve"> s’encarreguen de que aquest sigui disponible des de tot arreu.</w:t>
+      </w:r>
+      <w:r>
+        <w:rPr>
+          <w:sz w:val="24"/>
+          <w:szCs w:val="24"/>
+          <w:lang w:val="ca-ES"/>
+        </w:rPr>
+        <w:t xml:space="preserve"> </w:t>
+      </w:r>
+      <w:r>
+        <w:rPr>
+          <w:sz w:val="24"/>
+          <w:szCs w:val="24"/>
+          <w:lang w:val="ca-ES"/>
+        </w:rPr>
+        <w:t xml:space="preserve">D’aquesta forma, </w:t>
+      </w:r>
+      <w:r>
+        <w:rPr>
+          <w:sz w:val="24"/>
+          <w:szCs w:val="24"/>
+          <w:lang w:val="ca-ES"/>
+        </w:rPr>
+        <w:t>cada estació de treball diferent pot</w:t>
+      </w:r>
+      <w:r>
+        <w:rPr>
+          <w:sz w:val="24"/>
+          <w:szCs w:val="24"/>
+          <w:lang w:val="ca-ES"/>
+        </w:rPr>
+        <w:t xml:space="preserve"> descarregar-se el codi per primera vegada, mitjançant</w:t>
+      </w:r>
+      <w:r>
+        <w:rPr>
+          <w:sz w:val="24"/>
+          <w:szCs w:val="24"/>
+          <w:lang w:val="ca-ES"/>
+        </w:rPr>
+        <w:t xml:space="preserve"> la instrucció: </w:t>
       </w:r>
       <w:r>
         <w:rPr>
@@ -13430,8 +13784,9 @@
           <w:szCs w:val="24"/>
           <w:lang w:val="ca-ES"/>
         </w:rPr>
-        <w:t>git clone https://github.com/sinh15/pfc-family-search.git pfc-family-search</w:t>
-      </w:r>
+        <w:t xml:space="preserve">git </w:t>
+      </w:r>
+      <w:proofErr w:type="spellStart"/>
       <w:r>
         <w:rPr>
           <w:i/>
@@ -13439,24 +13794,176 @@
           <w:szCs w:val="24"/>
           <w:lang w:val="ca-ES"/>
         </w:rPr>
-        <w:t>'</w:t>
-      </w:r>
-    </w:p>
-    <w:p>
-      <w:pPr>
-        <w:rPr>
-          <w:sz w:val="24"/>
-          <w:szCs w:val="24"/>
-          <w:lang w:val="ca-ES"/>
-        </w:rPr>
-      </w:pPr>
-      <w:r>
-        <w:rPr>
-          <w:sz w:val="24"/>
-          <w:szCs w:val="24"/>
-          <w:lang w:val="ca-ES"/>
-        </w:rPr>
-        <w:t>És important evitar treballar en dues estacions de treball diferents sobre els mateixos arxius per evitar en la mesura que sigui possible solapaments i conflictes. Github disposa d'eines per fer front a aquestes situacions, ja que en realitat és una eina pensada per treballar en equip sobre el mateix bloc de codi. No obstant, com que aquest projecte ha estat realitzat s'ha prescindit de la utilització de branques i tots els canvis s'han aplicat sobre el branca mestre del projecte.</w:t>
+        <w:t>clone</w:t>
+      </w:r>
+      <w:proofErr w:type="spellEnd"/>
+      <w:r>
+        <w:rPr>
+          <w:i/>
+          <w:sz w:val="24"/>
+          <w:szCs w:val="24"/>
+          <w:lang w:val="ca-ES"/>
+        </w:rPr>
+        <w:t xml:space="preserve"> https://github.com/sinh15/pfc-family-search.git </w:t>
+      </w:r>
+      <w:proofErr w:type="spellStart"/>
+      <w:r>
+        <w:rPr>
+          <w:i/>
+          <w:sz w:val="24"/>
+          <w:szCs w:val="24"/>
+          <w:lang w:val="ca-ES"/>
+        </w:rPr>
+        <w:t>pfc-family-search</w:t>
+      </w:r>
+      <w:proofErr w:type="spellEnd"/>
+    </w:p>
+    <w:p>
+      <w:pPr>
+        <w:rPr>
+          <w:sz w:val="24"/>
+          <w:szCs w:val="24"/>
+          <w:lang w:val="ca-ES"/>
+        </w:rPr>
+      </w:pPr>
+      <w:r>
+        <w:rPr>
+          <w:sz w:val="24"/>
+          <w:szCs w:val="24"/>
+          <w:lang w:val="ca-ES"/>
+        </w:rPr>
+        <w:t>És important evitar treballar en dues estacions de treball diferents</w:t>
+      </w:r>
+      <w:r>
+        <w:rPr>
+          <w:sz w:val="24"/>
+          <w:szCs w:val="24"/>
+          <w:lang w:val="ca-ES"/>
+        </w:rPr>
+        <w:t xml:space="preserve">, a menys que entre sessions de treball s’actualitzin els canvis en el </w:t>
+      </w:r>
+      <w:proofErr w:type="spellStart"/>
+      <w:r>
+        <w:rPr>
+          <w:sz w:val="24"/>
+          <w:szCs w:val="24"/>
+          <w:lang w:val="ca-ES"/>
+        </w:rPr>
+        <w:t>repositori</w:t>
+      </w:r>
+      <w:proofErr w:type="spellEnd"/>
+      <w:r>
+        <w:rPr>
+          <w:sz w:val="24"/>
+          <w:szCs w:val="24"/>
+          <w:lang w:val="ca-ES"/>
+        </w:rPr>
+        <w:t xml:space="preserve"> emmagatzemat al núvol, per tal d’evitar</w:t>
+      </w:r>
+      <w:r>
+        <w:rPr>
+          <w:sz w:val="24"/>
+          <w:szCs w:val="24"/>
+          <w:lang w:val="ca-ES"/>
+        </w:rPr>
+        <w:t xml:space="preserve"> solapaments i conflictes</w:t>
+      </w:r>
+      <w:r>
+        <w:rPr>
+          <w:sz w:val="24"/>
+          <w:szCs w:val="24"/>
+          <w:lang w:val="ca-ES"/>
+        </w:rPr>
+        <w:t xml:space="preserve"> entre les versions dels arxius</w:t>
+      </w:r>
+      <w:r>
+        <w:rPr>
+          <w:sz w:val="24"/>
+          <w:szCs w:val="24"/>
+          <w:lang w:val="ca-ES"/>
+        </w:rPr>
+        <w:t>. Github disposa d'eines per fer front a aquestes situacions, ja que en realitat és una eina pensada per tre</w:t>
+      </w:r>
+      <w:r>
+        <w:rPr>
+          <w:sz w:val="24"/>
+          <w:szCs w:val="24"/>
+          <w:lang w:val="ca-ES"/>
+        </w:rPr>
+        <w:t xml:space="preserve">ballar en equip sobre el mateixos arxius de </w:t>
+      </w:r>
+      <w:r>
+        <w:rPr>
+          <w:sz w:val="24"/>
+          <w:szCs w:val="24"/>
+          <w:lang w:val="ca-ES"/>
+        </w:rPr>
+        <w:t xml:space="preserve">codi. </w:t>
+      </w:r>
+    </w:p>
+    <w:p>
+      <w:pPr>
+        <w:rPr>
+          <w:sz w:val="24"/>
+          <w:szCs w:val="24"/>
+          <w:lang w:val="ca-ES"/>
+        </w:rPr>
+      </w:pPr>
+      <w:r>
+        <w:rPr>
+          <w:sz w:val="24"/>
+          <w:szCs w:val="24"/>
+          <w:lang w:val="ca-ES"/>
+        </w:rPr>
+        <w:t>No obstant</w:t>
+      </w:r>
+      <w:r>
+        <w:rPr>
+          <w:sz w:val="24"/>
+          <w:szCs w:val="24"/>
+          <w:lang w:val="ca-ES"/>
+        </w:rPr>
+        <w:t xml:space="preserve"> això</w:t>
+      </w:r>
+      <w:r>
+        <w:rPr>
+          <w:sz w:val="24"/>
+          <w:szCs w:val="24"/>
+          <w:lang w:val="ca-ES"/>
+        </w:rPr>
+        <w:t>, com que aquest projecte ha estat realitzat</w:t>
+      </w:r>
+      <w:r>
+        <w:rPr>
+          <w:sz w:val="24"/>
+          <w:szCs w:val="24"/>
+          <w:lang w:val="ca-ES"/>
+        </w:rPr>
+        <w:t xml:space="preserve"> per una sola persona,</w:t>
+      </w:r>
+      <w:r>
+        <w:rPr>
+          <w:sz w:val="24"/>
+          <w:szCs w:val="24"/>
+          <w:lang w:val="ca-ES"/>
+        </w:rPr>
+        <w:t xml:space="preserve"> s'ha prescindit de la utilització de branques i tots e</w:t>
+      </w:r>
+      <w:r>
+        <w:rPr>
+          <w:sz w:val="24"/>
+          <w:szCs w:val="24"/>
+          <w:lang w:val="ca-ES"/>
+        </w:rPr>
+        <w:t>ls canvis s'han aplicat sobre la</w:t>
+      </w:r>
+      <w:r>
+        <w:rPr>
+          <w:sz w:val="24"/>
+          <w:szCs w:val="24"/>
+          <w:lang w:val="ca-ES"/>
+        </w:rPr>
+        <w:t xml:space="preserve"> branca mestre del projecte.</w:t>
       </w:r>
     </w:p>
     <w:p>
@@ -13492,8 +13999,9 @@
           <w:szCs w:val="24"/>
           <w:lang w:val="ca-ES"/>
         </w:rPr>
-        <w:t>'git add .'</w:t>
-      </w:r>
+        <w:t xml:space="preserve">git </w:t>
+      </w:r>
+      <w:proofErr w:type="spellStart"/>
       <w:r>
         <w:rPr>
           <w:i/>
@@ -13501,9 +14009,29 @@
           <w:szCs w:val="24"/>
           <w:lang w:val="ca-ES"/>
         </w:rPr>
+        <w:t>add</w:t>
+      </w:r>
+      <w:proofErr w:type="spellEnd"/>
+      <w:r>
+        <w:rPr>
+          <w:i/>
+          <w:sz w:val="24"/>
+          <w:szCs w:val="24"/>
+          <w:lang w:val="ca-ES"/>
+        </w:rPr>
+        <w:t xml:space="preserve"> .</w:t>
+      </w:r>
+      <w:r>
+        <w:rPr>
+          <w:i/>
+          <w:sz w:val="24"/>
+          <w:szCs w:val="24"/>
+          <w:lang w:val="ca-ES"/>
+        </w:rPr>
         <w:br/>
-        <w:t>'git commit -m "sessió de treball X finalitzada"'</w:t>
-      </w:r>
+        <w:t xml:space="preserve">git </w:t>
+      </w:r>
+      <w:proofErr w:type="spellStart"/>
       <w:r>
         <w:rPr>
           <w:i/>
@@ -13511,9 +14039,96 @@
           <w:szCs w:val="24"/>
           <w:lang w:val="ca-ES"/>
         </w:rPr>
+        <w:t>commit</w:t>
+      </w:r>
+      <w:proofErr w:type="spellEnd"/>
+      <w:r>
+        <w:rPr>
+          <w:i/>
+          <w:sz w:val="24"/>
+          <w:szCs w:val="24"/>
+          <w:lang w:val="ca-ES"/>
+        </w:rPr>
+        <w:t xml:space="preserve"> -m "sessió </w:t>
+      </w:r>
+      <w:r>
+        <w:rPr>
+          <w:i/>
+          <w:sz w:val="24"/>
+          <w:szCs w:val="24"/>
+          <w:lang w:val="ca-ES"/>
+        </w:rPr>
+        <w:t>de treball X finalitzada"</w:t>
+      </w:r>
+      <w:r>
+        <w:rPr>
+          <w:i/>
+          <w:sz w:val="24"/>
+          <w:szCs w:val="24"/>
+          <w:lang w:val="ca-ES"/>
+        </w:rPr>
         <w:br/>
-        <w:t>'git push origin master'</w:t>
-      </w:r>
+      </w:r>
+      <w:r>
+        <w:rPr>
+          <w:i/>
+          <w:sz w:val="24"/>
+          <w:szCs w:val="24"/>
+          <w:lang w:val="ca-ES"/>
+        </w:rPr>
+        <w:t xml:space="preserve">git </w:t>
+      </w:r>
+      <w:proofErr w:type="spellStart"/>
+      <w:r>
+        <w:rPr>
+          <w:i/>
+          <w:sz w:val="24"/>
+          <w:szCs w:val="24"/>
+          <w:lang w:val="ca-ES"/>
+        </w:rPr>
+        <w:t>push</w:t>
+      </w:r>
+      <w:proofErr w:type="spellEnd"/>
+      <w:r>
+        <w:rPr>
+          <w:i/>
+          <w:sz w:val="24"/>
+          <w:szCs w:val="24"/>
+          <w:lang w:val="ca-ES"/>
+        </w:rPr>
+        <w:t xml:space="preserve"> </w:t>
+      </w:r>
+      <w:proofErr w:type="spellStart"/>
+      <w:r>
+        <w:rPr>
+          <w:i/>
+          <w:sz w:val="24"/>
+          <w:szCs w:val="24"/>
+          <w:lang w:val="ca-ES"/>
+        </w:rPr>
+        <w:t>origin</w:t>
+      </w:r>
+      <w:proofErr w:type="spellEnd"/>
+      <w:r>
+        <w:rPr>
+          <w:i/>
+          <w:sz w:val="24"/>
+          <w:szCs w:val="24"/>
+          <w:lang w:val="ca-ES"/>
+        </w:rPr>
+        <w:t xml:space="preserve"> </w:t>
+      </w:r>
+      <w:proofErr w:type="spellStart"/>
+      <w:r>
+        <w:rPr>
+          <w:i/>
+          <w:sz w:val="24"/>
+          <w:szCs w:val="24"/>
+          <w:lang w:val="ca-ES"/>
+        </w:rPr>
+        <w:t>master</w:t>
+      </w:r>
+      <w:proofErr w:type="spellEnd"/>
     </w:p>
     <w:p>
       <w:pPr>
@@ -13548,33 +14163,118 @@
           <w:szCs w:val="24"/>
           <w:lang w:val="ca-ES"/>
         </w:rPr>
-        <w:t>'git pull origin master'</w:t>
-      </w:r>
-    </w:p>
-    <w:p>
-      <w:pPr>
-        <w:rPr>
-          <w:sz w:val="24"/>
-          <w:szCs w:val="24"/>
-          <w:lang w:val="ca-ES"/>
-        </w:rPr>
-      </w:pPr>
-      <w:r>
-        <w:rPr>
-          <w:sz w:val="24"/>
-          <w:szCs w:val="24"/>
-          <w:lang w:val="ca-ES"/>
-        </w:rPr>
-        <w:t xml:space="preserve">Apart dels beneficis que aquesta eina ens proporciona de cara a treballar de forma distribuïda i en diferents entorns, serveix al mateix temps de 'backup' o reserva en cas </w:t>
-      </w:r>
-      <w:r>
-        <w:rPr>
-          <w:sz w:val="24"/>
-          <w:szCs w:val="24"/>
-          <w:lang w:val="ca-ES"/>
-        </w:rPr>
         <w:lastRenderedPageBreak/>
-        <w:t>de que alguna de les oficines de treball quedi malmesa o es vulgui recuperar una versió antiga d'algun fitxer del codi.</w:t>
+        <w:t xml:space="preserve">git </w:t>
+      </w:r>
+      <w:proofErr w:type="spellStart"/>
+      <w:r>
+        <w:rPr>
+          <w:i/>
+          <w:sz w:val="24"/>
+          <w:szCs w:val="24"/>
+          <w:lang w:val="ca-ES"/>
+        </w:rPr>
+        <w:t>pull</w:t>
+      </w:r>
+      <w:proofErr w:type="spellEnd"/>
+      <w:r>
+        <w:rPr>
+          <w:i/>
+          <w:sz w:val="24"/>
+          <w:szCs w:val="24"/>
+          <w:lang w:val="ca-ES"/>
+        </w:rPr>
+        <w:t xml:space="preserve"> </w:t>
+      </w:r>
+      <w:proofErr w:type="spellStart"/>
+      <w:r>
+        <w:rPr>
+          <w:i/>
+          <w:sz w:val="24"/>
+          <w:szCs w:val="24"/>
+          <w:lang w:val="ca-ES"/>
+        </w:rPr>
+        <w:t>origin</w:t>
+      </w:r>
+      <w:proofErr w:type="spellEnd"/>
+      <w:r>
+        <w:rPr>
+          <w:i/>
+          <w:sz w:val="24"/>
+          <w:szCs w:val="24"/>
+          <w:lang w:val="ca-ES"/>
+        </w:rPr>
+        <w:t xml:space="preserve"> </w:t>
+      </w:r>
+      <w:proofErr w:type="spellStart"/>
+      <w:r>
+        <w:rPr>
+          <w:i/>
+          <w:sz w:val="24"/>
+          <w:szCs w:val="24"/>
+          <w:lang w:val="ca-ES"/>
+        </w:rPr>
+        <w:t>master</w:t>
+      </w:r>
+      <w:proofErr w:type="spellEnd"/>
+    </w:p>
+    <w:p>
+      <w:pPr>
+        <w:rPr>
+          <w:sz w:val="24"/>
+          <w:szCs w:val="24"/>
+          <w:lang w:val="ca-ES"/>
+        </w:rPr>
+      </w:pPr>
+      <w:r>
+        <w:rPr>
+          <w:sz w:val="24"/>
+          <w:szCs w:val="24"/>
+          <w:lang w:val="ca-ES"/>
+        </w:rPr>
+        <w:t>Apart dels beneficis que aquesta eina ens proporciona de cara a treballar de forma distribuïda i en diferents entorns, serveix al mateix temps</w:t>
+      </w:r>
+      <w:r>
+        <w:rPr>
+          <w:sz w:val="24"/>
+          <w:szCs w:val="24"/>
+          <w:lang w:val="ca-ES"/>
+        </w:rPr>
+        <w:t>, de `</w:t>
+      </w:r>
+      <w:proofErr w:type="spellStart"/>
+      <w:r>
+        <w:rPr>
+          <w:sz w:val="24"/>
+          <w:szCs w:val="24"/>
+          <w:lang w:val="ca-ES"/>
+        </w:rPr>
+        <w:t>backup</w:t>
+      </w:r>
+      <w:proofErr w:type="spellEnd"/>
+      <w:r>
+        <w:rPr>
+          <w:sz w:val="24"/>
+          <w:szCs w:val="24"/>
+          <w:lang w:val="ca-ES"/>
+        </w:rPr>
+        <w:t>' o reserva</w:t>
+      </w:r>
+      <w:r>
+        <w:rPr>
+          <w:sz w:val="24"/>
+          <w:szCs w:val="24"/>
+          <w:lang w:val="ca-ES"/>
+        </w:rPr>
+        <w:t>,</w:t>
+      </w:r>
+      <w:r>
+        <w:rPr>
+          <w:sz w:val="24"/>
+          <w:szCs w:val="24"/>
+          <w:lang w:val="ca-ES"/>
+        </w:rPr>
+        <w:t xml:space="preserve"> en cas de que alguna de les oficines de treball quedi malmesa o es vulgui recuperar una versió antiga d'algun fitxer del codi.</w:t>
       </w:r>
     </w:p>
     <w:p>
@@ -13601,8 +14301,9 @@
           <w:szCs w:val="24"/>
           <w:lang w:val="ca-ES"/>
         </w:rPr>
-        <w:t>Tecnologia Node.js</w:t>
-      </w:r>
+        <w:t xml:space="preserve">Tecnologia </w:t>
+      </w:r>
+      <w:proofErr w:type="spellStart"/>
       <w:r>
         <w:rPr>
           <w:b/>
@@ -13610,6 +14311,25 @@
           <w:szCs w:val="24"/>
           <w:lang w:val="ca-ES"/>
         </w:rPr>
+        <w:t>Node.js</w:t>
+      </w:r>
+      <w:proofErr w:type="spellEnd"/>
+      <w:r>
+        <w:rPr>
+          <w:b/>
+          <w:sz w:val="24"/>
+          <w:szCs w:val="24"/>
+          <w:lang w:val="ca-ES"/>
+        </w:rPr>
+        <w:t xml:space="preserve"> </w:t>
+      </w:r>
+      <w:r>
+        <w:rPr>
+          <w:b/>
+          <w:sz w:val="24"/>
+          <w:szCs w:val="24"/>
+          <w:lang w:val="ca-ES"/>
+        </w:rPr>
         <w:t xml:space="preserve">i Express </w:t>
       </w:r>
       <w:r>
@@ -13636,58 +14356,288 @@
           <w:szCs w:val="24"/>
           <w:lang w:val="ca-ES"/>
         </w:rPr>
-        <w:t xml:space="preserve">Durant el desenvolupament, l'aplicació web no ha estat penjada el núvol. Per facilitar-ne les probes i no dependre tant de la connexió, aquesta s'ha programat en un entorn local. </w:t>
-      </w:r>
-    </w:p>
-    <w:p>
-      <w:pPr>
-        <w:rPr>
-          <w:sz w:val="24"/>
-          <w:szCs w:val="24"/>
-          <w:lang w:val="ca-ES"/>
-        </w:rPr>
-      </w:pPr>
-      <w:r>
-        <w:rPr>
-          <w:sz w:val="24"/>
-          <w:szCs w:val="24"/>
-          <w:lang w:val="ca-ES"/>
-        </w:rPr>
-        <w:t>Aquest fet implica que el nostre sistema operatiu feia de servidor per l'aplicació web i aquesta només resultava accessible a través de la url 'http://localhost:8080'.</w:t>
-      </w:r>
-    </w:p>
-    <w:p>
-      <w:pPr>
-        <w:rPr>
-          <w:sz w:val="24"/>
-          <w:szCs w:val="24"/>
-          <w:lang w:val="ca-ES"/>
-        </w:rPr>
-      </w:pPr>
-      <w:r>
-        <w:rPr>
-          <w:sz w:val="24"/>
-          <w:szCs w:val="24"/>
-          <w:lang w:val="ca-ES"/>
-        </w:rPr>
-        <w:t>Per tant, el nostre sistema necessitava ser capaç d'emular les tecnologies que formarien part del servidor. No entrarem a descriure la tecnologia Node.js ni Express perquè ja ho hem fet en apartats anteriors.</w:t>
-      </w:r>
-    </w:p>
-    <w:p>
-      <w:pPr>
-        <w:rPr>
-          <w:sz w:val="24"/>
-          <w:szCs w:val="24"/>
-          <w:lang w:val="ca-ES"/>
-        </w:rPr>
-      </w:pPr>
-      <w:r>
-        <w:rPr>
-          <w:sz w:val="24"/>
-          <w:szCs w:val="24"/>
-          <w:lang w:val="ca-ES"/>
-        </w:rPr>
-        <w:t xml:space="preserve">El que si que volíem fer era exposa que aquestes tecnologies havien estat instal·lades a nivell local. </w:t>
+        <w:t>Durant el desenvolupament,</w:t>
+      </w:r>
+      <w:r>
+        <w:rPr>
+          <w:sz w:val="24"/>
+          <w:szCs w:val="24"/>
+          <w:lang w:val="ca-ES"/>
+        </w:rPr>
+        <w:t xml:space="preserve"> per tal de facilitar</w:t>
+      </w:r>
+      <w:r>
+        <w:rPr>
+          <w:sz w:val="24"/>
+          <w:szCs w:val="24"/>
+          <w:lang w:val="ca-ES"/>
+        </w:rPr>
+        <w:t xml:space="preserve"> les probes</w:t>
+      </w:r>
+      <w:r>
+        <w:rPr>
+          <w:sz w:val="24"/>
+          <w:szCs w:val="24"/>
+          <w:lang w:val="ca-ES"/>
+        </w:rPr>
+        <w:t xml:space="preserve"> sobre l’aplicació</w:t>
+      </w:r>
+      <w:r>
+        <w:rPr>
+          <w:sz w:val="24"/>
+          <w:szCs w:val="24"/>
+          <w:lang w:val="ca-ES"/>
+        </w:rPr>
+        <w:t xml:space="preserve"> i </w:t>
+      </w:r>
+      <w:r>
+        <w:rPr>
+          <w:sz w:val="24"/>
+          <w:szCs w:val="24"/>
+          <w:lang w:val="ca-ES"/>
+        </w:rPr>
+        <w:t>no haver de realitzar un desplegament al núvol per cada canvi que es vulgui comprovar</w:t>
+      </w:r>
+      <w:r>
+        <w:rPr>
+          <w:sz w:val="24"/>
+          <w:szCs w:val="24"/>
+          <w:lang w:val="ca-ES"/>
+        </w:rPr>
+        <w:t xml:space="preserve">, aquesta s'ha programat en un entorn local. </w:t>
+      </w:r>
+    </w:p>
+    <w:p>
+      <w:pPr>
+        <w:rPr>
+          <w:sz w:val="24"/>
+          <w:szCs w:val="24"/>
+          <w:lang w:val="ca-ES"/>
+        </w:rPr>
+      </w:pPr>
+      <w:r>
+        <w:rPr>
+          <w:sz w:val="24"/>
+          <w:szCs w:val="24"/>
+          <w:lang w:val="ca-ES"/>
+        </w:rPr>
+        <w:t>Aquest fet implica que el nostre sistema operatiu feia de servidor per l'aplicació web i aquesta només resultava</w:t>
+      </w:r>
+      <w:r>
+        <w:rPr>
+          <w:sz w:val="24"/>
+          <w:szCs w:val="24"/>
+          <w:lang w:val="ca-ES"/>
+        </w:rPr>
+        <w:t xml:space="preserve"> accessible a través de la </w:t>
+      </w:r>
+      <w:proofErr w:type="spellStart"/>
+      <w:r>
+        <w:rPr>
+          <w:sz w:val="24"/>
+          <w:szCs w:val="24"/>
+          <w:lang w:val="ca-ES"/>
+        </w:rPr>
+        <w:t>url</w:t>
+      </w:r>
+      <w:proofErr w:type="spellEnd"/>
+      <w:r>
+        <w:rPr>
+          <w:sz w:val="24"/>
+          <w:szCs w:val="24"/>
+          <w:lang w:val="ca-ES"/>
+        </w:rPr>
+        <w:t xml:space="preserve"> `</w:t>
+      </w:r>
+      <w:r>
+        <w:rPr>
+          <w:sz w:val="24"/>
+          <w:szCs w:val="24"/>
+          <w:lang w:val="ca-ES"/>
+        </w:rPr>
+        <w:t>http://localhost:8080'.</w:t>
+      </w:r>
+    </w:p>
+    <w:p>
+      <w:pPr>
+        <w:rPr>
+          <w:sz w:val="24"/>
+          <w:szCs w:val="24"/>
+          <w:lang w:val="ca-ES"/>
+        </w:rPr>
+      </w:pPr>
+      <w:r>
+        <w:rPr>
+          <w:sz w:val="24"/>
+          <w:szCs w:val="24"/>
+          <w:lang w:val="ca-ES"/>
+        </w:rPr>
+        <w:t>Per tant, el nostre sistema</w:t>
+      </w:r>
+      <w:r>
+        <w:rPr>
+          <w:sz w:val="24"/>
+          <w:szCs w:val="24"/>
+          <w:lang w:val="ca-ES"/>
+        </w:rPr>
+        <w:t xml:space="preserve"> local</w:t>
+      </w:r>
+      <w:r>
+        <w:rPr>
+          <w:sz w:val="24"/>
+          <w:szCs w:val="24"/>
+          <w:lang w:val="ca-ES"/>
+        </w:rPr>
+        <w:t xml:space="preserve"> necessitava ser capaç d'emular les tecnologies que formarien part del servidor. </w:t>
+      </w:r>
+      <w:r>
+        <w:rPr>
+          <w:sz w:val="24"/>
+          <w:szCs w:val="24"/>
+          <w:lang w:val="ca-ES"/>
+        </w:rPr>
+        <w:t xml:space="preserve">A recordar, </w:t>
+      </w:r>
+      <w:proofErr w:type="spellStart"/>
+      <w:r>
+        <w:rPr>
+          <w:sz w:val="24"/>
+          <w:szCs w:val="24"/>
+          <w:lang w:val="ca-ES"/>
+        </w:rPr>
+        <w:t>Node.js</w:t>
+      </w:r>
+      <w:proofErr w:type="spellEnd"/>
+      <w:r>
+        <w:rPr>
+          <w:sz w:val="24"/>
+          <w:szCs w:val="24"/>
+          <w:lang w:val="ca-ES"/>
+        </w:rPr>
+        <w:t xml:space="preserve"> i Express.</w:t>
+      </w:r>
+    </w:p>
+    <w:p>
+      <w:pPr>
+        <w:rPr>
+          <w:sz w:val="24"/>
+          <w:szCs w:val="24"/>
+          <w:lang w:val="ca-ES"/>
+        </w:rPr>
+      </w:pPr>
+      <w:r>
+        <w:rPr>
+          <w:sz w:val="24"/>
+          <w:szCs w:val="24"/>
+          <w:lang w:val="ca-ES"/>
+        </w:rPr>
+        <w:t xml:space="preserve">No entrarem a descriure la tecnologia </w:t>
+      </w:r>
+      <w:proofErr w:type="spellStart"/>
+      <w:r>
+        <w:rPr>
+          <w:sz w:val="24"/>
+          <w:szCs w:val="24"/>
+          <w:lang w:val="ca-ES"/>
+        </w:rPr>
+        <w:t>Node.js</w:t>
+      </w:r>
+      <w:proofErr w:type="spellEnd"/>
+      <w:r>
+        <w:rPr>
+          <w:sz w:val="24"/>
+          <w:szCs w:val="24"/>
+          <w:lang w:val="ca-ES"/>
+        </w:rPr>
+        <w:t xml:space="preserve"> ni Express</w:t>
+      </w:r>
+      <w:r>
+        <w:rPr>
+          <w:sz w:val="24"/>
+          <w:szCs w:val="24"/>
+          <w:lang w:val="ca-ES"/>
+        </w:rPr>
+        <w:t>,</w:t>
+      </w:r>
+      <w:r>
+        <w:rPr>
+          <w:sz w:val="24"/>
+          <w:szCs w:val="24"/>
+          <w:lang w:val="ca-ES"/>
+        </w:rPr>
+        <w:t xml:space="preserve"> ja</w:t>
+      </w:r>
+      <w:r>
+        <w:rPr>
+          <w:sz w:val="24"/>
+          <w:szCs w:val="24"/>
+          <w:lang w:val="ca-ES"/>
+        </w:rPr>
+        <w:t xml:space="preserve"> que ja</w:t>
+      </w:r>
+      <w:r>
+        <w:rPr>
+          <w:sz w:val="24"/>
+          <w:szCs w:val="24"/>
+          <w:lang w:val="ca-ES"/>
+        </w:rPr>
+        <w:t xml:space="preserve"> ho hem fet en apartats anteriors.</w:t>
+      </w:r>
+      <w:r>
+        <w:rPr>
+          <w:sz w:val="24"/>
+          <w:szCs w:val="24"/>
+          <w:lang w:val="ca-ES"/>
+        </w:rPr>
+        <w:t xml:space="preserve"> </w:t>
+      </w:r>
+      <w:r>
+        <w:rPr>
+          <w:sz w:val="24"/>
+          <w:szCs w:val="24"/>
+          <w:lang w:val="ca-ES"/>
+        </w:rPr>
+        <w:t>El que si que volíem fer</w:t>
+      </w:r>
+      <w:r>
+        <w:rPr>
+          <w:sz w:val="24"/>
+          <w:szCs w:val="24"/>
+          <w:lang w:val="ca-ES"/>
+        </w:rPr>
+        <w:t>,</w:t>
+      </w:r>
+      <w:r>
+        <w:rPr>
+          <w:sz w:val="24"/>
+          <w:szCs w:val="24"/>
+          <w:lang w:val="ca-ES"/>
+        </w:rPr>
+        <w:t xml:space="preserve"> era exposa</w:t>
+      </w:r>
+      <w:r>
+        <w:rPr>
+          <w:sz w:val="24"/>
+          <w:szCs w:val="24"/>
+          <w:lang w:val="ca-ES"/>
+        </w:rPr>
+        <w:t>r</w:t>
+      </w:r>
+      <w:r>
+        <w:rPr>
+          <w:sz w:val="24"/>
+          <w:szCs w:val="24"/>
+          <w:lang w:val="ca-ES"/>
+        </w:rPr>
+        <w:t xml:space="preserve"> que aquestes tecnologies havien est</w:t>
+      </w:r>
+      <w:r>
+        <w:rPr>
+          <w:sz w:val="24"/>
+          <w:szCs w:val="24"/>
+          <w:lang w:val="ca-ES"/>
+        </w:rPr>
+        <w:t>at instal·lades a nivell local.</w:t>
       </w:r>
     </w:p>
     <w:p>
@@ -13724,7 +14674,15 @@
           <w:szCs w:val="24"/>
           <w:lang w:val="ca-ES"/>
         </w:rPr>
-        <w:t xml:space="preserve">Com s'ha indicat en una secció anterior, NPM és un contenidor de </w:t>
+        <w:t xml:space="preserve">Com s'ha indicat en un apartat </w:t>
+      </w:r>
+      <w:r>
+        <w:rPr>
+          <w:sz w:val="24"/>
+          <w:szCs w:val="24"/>
+          <w:lang w:val="ca-ES"/>
+        </w:rPr>
+        <w:t xml:space="preserve">anterior, NPM és un contenidor de </w:t>
       </w:r>
       <w:r>
         <w:rPr>
@@ -13740,7 +14698,23 @@
           <w:szCs w:val="24"/>
           <w:lang w:val="ca-ES"/>
         </w:rPr>
-        <w:t xml:space="preserve"> orientats a la plataforma Node.js. Aquesta tecnologia pot ser instal·lada a nivell local i d'aquesta forma </w:t>
+        <w:t xml:space="preserve"> orientats a la plataforma Node.js. Aquesta tecnologia pot ser instal·lada a nivell local i d'aquesta forma</w:t>
+      </w:r>
+      <w:r>
+        <w:rPr>
+          <w:sz w:val="24"/>
+          <w:szCs w:val="24"/>
+          <w:lang w:val="ca-ES"/>
+        </w:rPr>
+        <w:t>,</w:t>
+      </w:r>
+      <w:r>
+        <w:rPr>
+          <w:sz w:val="24"/>
+          <w:szCs w:val="24"/>
+          <w:lang w:val="ca-ES"/>
+        </w:rPr>
+        <w:t xml:space="preserve"> </w:t>
       </w:r>
       <w:r>
         <w:rPr>
@@ -13758,13 +14732,58 @@
         </w:rPr>
         <w:t xml:space="preserve">les aplicacions </w:t>
       </w:r>
-      <w:r>
-        <w:rPr>
-          <w:sz w:val="24"/>
-          <w:szCs w:val="24"/>
-          <w:lang w:val="ca-ES"/>
-        </w:rPr>
-        <w:t>Node.jsque volem provar a nivell local.</w:t>
+      <w:proofErr w:type="spellStart"/>
+      <w:r>
+        <w:rPr>
+          <w:sz w:val="24"/>
+          <w:szCs w:val="24"/>
+          <w:lang w:val="ca-ES"/>
+        </w:rPr>
+        <w:t>Node.js</w:t>
+      </w:r>
+      <w:proofErr w:type="spellEnd"/>
+      <w:r>
+        <w:rPr>
+          <w:sz w:val="24"/>
+          <w:szCs w:val="24"/>
+          <w:lang w:val="ca-ES"/>
+        </w:rPr>
+        <w:t xml:space="preserve"> que volem provar a nivell local, resulta tan simple com introduir la instrucció: </w:t>
+      </w:r>
+      <w:proofErr w:type="spellStart"/>
+      <w:r>
+        <w:rPr>
+          <w:sz w:val="24"/>
+          <w:szCs w:val="24"/>
+          <w:lang w:val="ca-ES"/>
+        </w:rPr>
+        <w:t>npm</w:t>
+      </w:r>
+      <w:proofErr w:type="spellEnd"/>
+      <w:r>
+        <w:rPr>
+          <w:sz w:val="24"/>
+          <w:szCs w:val="24"/>
+          <w:lang w:val="ca-ES"/>
+        </w:rPr>
+        <w:t xml:space="preserve"> install.</w:t>
+      </w:r>
+    </w:p>
+    <w:p>
+      <w:pPr>
+        <w:rPr>
+          <w:sz w:val="24"/>
+          <w:szCs w:val="24"/>
+          <w:lang w:val="ca-ES"/>
+        </w:rPr>
+      </w:pPr>
+      <w:r>
+        <w:rPr>
+          <w:sz w:val="24"/>
+          <w:szCs w:val="24"/>
+          <w:lang w:val="ca-ES"/>
+        </w:rPr>
+        <w:t>Aquesta instrucció, s’encarrega d’instal·lar a l’entorn local, totes aquelles dependencies, que hagin estat declarades en el servidor de l’aplicació web.</w:t>
       </w:r>
     </w:p>
     <w:p>
@@ -13808,58 +14827,194 @@
           <w:szCs w:val="24"/>
           <w:lang w:val="ca-ES"/>
         </w:rPr>
-        <w:t>Un paquet que volem destacar en aquesta secció ja que s'ha utilitzat únicament per el desenvolupament de la plataforma, i no per la versió de producció, doncs no tindria sentit, s'anomena Nodemon.</w:t>
-      </w:r>
-    </w:p>
-    <w:p>
-      <w:pPr>
-        <w:rPr>
-          <w:sz w:val="24"/>
-          <w:szCs w:val="24"/>
-          <w:lang w:val="ca-ES"/>
-        </w:rPr>
-      </w:pPr>
-      <w:r>
-        <w:rPr>
-          <w:sz w:val="24"/>
-          <w:szCs w:val="24"/>
-          <w:lang w:val="ca-ES"/>
-        </w:rPr>
-        <w:t>Aquest paquet observa els canvis realitzats en els fitxers que es troben en el directori en Nodemon ha estat instal·lat i en cas de que algun canvií, aquest reinicia l'aplicació de forma automàtica.</w:t>
-      </w:r>
-    </w:p>
-    <w:p>
-      <w:pPr>
-        <w:rPr>
-          <w:sz w:val="24"/>
-          <w:szCs w:val="24"/>
-          <w:lang w:val="ca-ES"/>
-        </w:rPr>
-      </w:pPr>
-      <w:r>
-        <w:rPr>
-          <w:sz w:val="24"/>
-          <w:szCs w:val="24"/>
-          <w:lang w:val="ca-ES"/>
-        </w:rPr>
-        <w:t xml:space="preserve">Pot semblar un paquet que aporta funcionalitat, però quan et trobes implementat una pàgina web generalment realitzes molts petits canvis dels que vols observar-ne l'afecte sense haver de tancar i rellançar l'aplicació. </w:t>
-      </w:r>
-    </w:p>
-    <w:p>
-      <w:pPr>
-        <w:rPr>
-          <w:sz w:val="24"/>
-          <w:szCs w:val="24"/>
-          <w:lang w:val="ca-ES"/>
-        </w:rPr>
-      </w:pPr>
-      <w:r>
-        <w:rPr>
-          <w:sz w:val="24"/>
-          <w:szCs w:val="24"/>
-          <w:lang w:val="ca-ES"/>
-        </w:rPr>
-        <w:t>El fet de que sigui un paquet que ha estalviat bastant de temps a l'hora de realitzar petites proves i observar-ne els canvis, volíem que quedes esmentat en la memòria.</w:t>
+        <w:t>Un paquet que volem destacar</w:t>
+      </w:r>
+      <w:r>
+        <w:rPr>
+          <w:sz w:val="24"/>
+          <w:szCs w:val="24"/>
+          <w:lang w:val="ca-ES"/>
+        </w:rPr>
+        <w:t xml:space="preserve">, instal·lat a través del </w:t>
+      </w:r>
+      <w:proofErr w:type="spellStart"/>
+      <w:r>
+        <w:rPr>
+          <w:sz w:val="24"/>
+          <w:szCs w:val="24"/>
+          <w:lang w:val="ca-ES"/>
+        </w:rPr>
+        <w:t>repositori</w:t>
+      </w:r>
+      <w:proofErr w:type="spellEnd"/>
+      <w:r>
+        <w:rPr>
+          <w:sz w:val="24"/>
+          <w:szCs w:val="24"/>
+          <w:lang w:val="ca-ES"/>
+        </w:rPr>
+        <w:t xml:space="preserve"> </w:t>
+      </w:r>
+      <w:proofErr w:type="spellStart"/>
+      <w:r>
+        <w:rPr>
+          <w:sz w:val="24"/>
+          <w:szCs w:val="24"/>
+          <w:lang w:val="ca-ES"/>
+        </w:rPr>
+        <w:t>NPM</w:t>
+      </w:r>
+      <w:proofErr w:type="spellEnd"/>
+      <w:r>
+        <w:rPr>
+          <w:sz w:val="24"/>
+          <w:szCs w:val="24"/>
+          <w:lang w:val="ca-ES"/>
+        </w:rPr>
+        <w:t>, però que només ha estat utilitzat en l’entorn de desenvolupament local i no desplegat al núvol.</w:t>
+      </w:r>
+      <w:r>
+        <w:rPr>
+          <w:sz w:val="24"/>
+          <w:szCs w:val="24"/>
+          <w:lang w:val="ca-ES"/>
+        </w:rPr>
+        <w:t xml:space="preserve"> </w:t>
+      </w:r>
+      <w:r>
+        <w:rPr>
+          <w:sz w:val="24"/>
+          <w:szCs w:val="24"/>
+          <w:lang w:val="ca-ES"/>
+        </w:rPr>
+        <w:t xml:space="preserve">Aquest paquet, s’anomena </w:t>
+      </w:r>
+      <w:proofErr w:type="spellStart"/>
+      <w:r>
+        <w:rPr>
+          <w:sz w:val="24"/>
+          <w:szCs w:val="24"/>
+          <w:lang w:val="ca-ES"/>
+        </w:rPr>
+        <w:t>Nodemon</w:t>
+      </w:r>
+      <w:proofErr w:type="spellEnd"/>
+      <w:r>
+        <w:rPr>
+          <w:sz w:val="24"/>
+          <w:szCs w:val="24"/>
+          <w:lang w:val="ca-ES"/>
+        </w:rPr>
+        <w:t>.</w:t>
+      </w:r>
+    </w:p>
+    <w:p>
+      <w:pPr>
+        <w:rPr>
+          <w:sz w:val="24"/>
+          <w:szCs w:val="24"/>
+          <w:lang w:val="ca-ES"/>
+        </w:rPr>
+      </w:pPr>
+      <w:proofErr w:type="spellStart"/>
+      <w:r>
+        <w:rPr>
+          <w:sz w:val="24"/>
+          <w:szCs w:val="24"/>
+          <w:lang w:val="ca-ES"/>
+        </w:rPr>
+        <w:t>Nodemon</w:t>
+      </w:r>
+      <w:proofErr w:type="spellEnd"/>
+      <w:r>
+        <w:rPr>
+          <w:sz w:val="24"/>
+          <w:szCs w:val="24"/>
+          <w:lang w:val="ca-ES"/>
+        </w:rPr>
+        <w:t xml:space="preserve"> observa els canvis realitzats en els fitxers</w:t>
+      </w:r>
+      <w:r>
+        <w:rPr>
+          <w:sz w:val="24"/>
+          <w:szCs w:val="24"/>
+          <w:lang w:val="ca-ES"/>
+        </w:rPr>
+        <w:t xml:space="preserve"> de codi de la nostra aplicació</w:t>
+      </w:r>
+      <w:r>
+        <w:rPr>
+          <w:sz w:val="24"/>
+          <w:szCs w:val="24"/>
+          <w:lang w:val="ca-ES"/>
+        </w:rPr>
+        <w:t xml:space="preserve"> i en cas de que algun canvií, aquest reinicia </w:t>
+      </w:r>
+      <w:r>
+        <w:rPr>
+          <w:sz w:val="24"/>
+          <w:szCs w:val="24"/>
+          <w:lang w:val="ca-ES"/>
+        </w:rPr>
+        <w:t>el servidor que fa córrer l’aplicació de forma automàtica, per tant, sense necessitat de reiniciar-lo de forma manual i així poder veure els canvis a l’entorn local.</w:t>
+      </w:r>
+    </w:p>
+    <w:p>
+      <w:pPr>
+        <w:rPr>
+          <w:sz w:val="24"/>
+          <w:szCs w:val="24"/>
+          <w:lang w:val="ca-ES"/>
+        </w:rPr>
+      </w:pPr>
+      <w:r>
+        <w:rPr>
+          <w:sz w:val="24"/>
+          <w:szCs w:val="24"/>
+          <w:lang w:val="ca-ES"/>
+        </w:rPr>
+        <w:lastRenderedPageBreak/>
+        <w:t xml:space="preserve">Pot semblar un paquet que aporta </w:t>
+      </w:r>
+      <w:r>
+        <w:rPr>
+          <w:sz w:val="24"/>
+          <w:szCs w:val="24"/>
+          <w:lang w:val="ca-ES"/>
+        </w:rPr>
+        <w:t xml:space="preserve">poca </w:t>
+      </w:r>
+      <w:r>
+        <w:rPr>
+          <w:sz w:val="24"/>
+          <w:szCs w:val="24"/>
+          <w:lang w:val="ca-ES"/>
+        </w:rPr>
+        <w:t>funcionalitat, però quan et trobes implementat una pàgina web</w:t>
+      </w:r>
+      <w:r>
+        <w:rPr>
+          <w:sz w:val="24"/>
+          <w:szCs w:val="24"/>
+          <w:lang w:val="ca-ES"/>
+        </w:rPr>
+        <w:t>,</w:t>
+      </w:r>
+      <w:r>
+        <w:rPr>
+          <w:sz w:val="24"/>
+          <w:szCs w:val="24"/>
+          <w:lang w:val="ca-ES"/>
+        </w:rPr>
+        <w:t xml:space="preserve"> generalment realitzes molts petits canvis dels que vols observar-ne l'afecte</w:t>
+      </w:r>
+      <w:r>
+        <w:rPr>
+          <w:sz w:val="24"/>
+          <w:szCs w:val="24"/>
+          <w:lang w:val="ca-ES"/>
+        </w:rPr>
+        <w:t xml:space="preserve"> abans de continuar programant. Per fer-ho, faria falta reiniciar manualment el servidor, però aquest paquet, ens estalvia aquesta tasca. </w:t>
       </w:r>
     </w:p>
     <w:p>
@@ -13869,6 +15024,29 @@
           <w:lang w:val="ca-ES"/>
         </w:rPr>
       </w:pPr>
+      <w:r>
+        <w:rPr>
+          <w:sz w:val="24"/>
+          <w:szCs w:val="24"/>
+          <w:lang w:val="ca-ES"/>
+        </w:rPr>
+        <w:t xml:space="preserve">El fet de que sigui un paquet que ha estalviat bastant de temps a l'hora de realitzar petites proves i observar-ne els canvis, volíem que </w:t>
+      </w:r>
+      <w:r>
+        <w:rPr>
+          <w:sz w:val="24"/>
+          <w:szCs w:val="24"/>
+          <w:lang w:val="ca-ES"/>
+        </w:rPr>
+        <w:t>trobes la seva representació en la memòria.</w:t>
+      </w:r>
+      <w:r>
+        <w:rPr>
+          <w:b/>
+          <w:lang w:val="ca-ES"/>
+        </w:rPr>
+        <w:t xml:space="preserve"> </w:t>
+      </w:r>
       <w:r>
         <w:rPr>
           <w:b/>

</xml_diff>

<commit_message>
listings understood. New version SDK in place
</commit_message>
<xml_diff>
--- a/_memoria/08_Estudi Tecnic del Projecte/estudiTecnic2.docx
+++ b/_memoria/08_Estudi Tecnic del Projecte/estudiTecnic2.docx
@@ -1,6 +1,6 @@
 
 <file path=word/document.xml><?xml version="1.0" encoding="utf-8"?>
-<w:document xmlns:wpc="http://schemas.microsoft.com/office/word/2010/wordprocessingCanvas" xmlns:mc="http://schemas.openxmlformats.org/markup-compatibility/2006" xmlns:o="urn:schemas-microsoft-com:office:office" xmlns:r="http://schemas.openxmlformats.org/officeDocument/2006/relationships" xmlns:m="http://schemas.openxmlformats.org/officeDocument/2006/math" xmlns:v="urn:schemas-microsoft-com:vml" xmlns:wp14="http://schemas.microsoft.com/office/word/2010/wordprocessingDrawing" xmlns:wp="http://schemas.openxmlformats.org/drawingml/2006/wordprocessingDrawing" xmlns:w10="urn:schemas-microsoft-com:office:word" xmlns:w="http://schemas.openxmlformats.org/wordprocessingml/2006/main" xmlns:w14="http://schemas.microsoft.com/office/word/2010/wordml" xmlns:wpg="http://schemas.microsoft.com/office/word/2010/wordprocessingGroup" xmlns:wpi="http://schemas.microsoft.com/office/word/2010/wordprocessingInk" xmlns:wne="http://schemas.microsoft.com/office/word/2006/wordml" xmlns:wps="http://schemas.microsoft.com/office/word/2010/wordprocessingShape" mc:Ignorable="w14 wp14">
+<w:document xmlns:ve="http://schemas.openxmlformats.org/markup-compatibility/2006" xmlns:o="urn:schemas-microsoft-com:office:office" xmlns:r="http://schemas.openxmlformats.org/officeDocument/2006/relationships" xmlns:m="http://schemas.openxmlformats.org/officeDocument/2006/math" xmlns:v="urn:schemas-microsoft-com:vml" xmlns:wp="http://schemas.openxmlformats.org/drawingml/2006/wordprocessingDrawing" xmlns:w10="urn:schemas-microsoft-com:office:word" xmlns:w="http://schemas.openxmlformats.org/wordprocessingml/2006/main" xmlns:wne="http://schemas.microsoft.com/office/word/2006/wordml">
   <w:body>
     <w:p>
       <w:pPr>
@@ -2581,7 +2581,7 @@
     </w:p>
     <w:p>
       <w:pPr>
-        <w:pStyle w:val="ListParagraph"/>
+        <w:pStyle w:val="Prrafodelista"/>
         <w:numPr>
           <w:ilvl w:val="0"/>
           <w:numId w:val="1"/>
@@ -2676,7 +2676,7 @@
     </w:p>
     <w:p>
       <w:pPr>
-        <w:pStyle w:val="ListParagraph"/>
+        <w:pStyle w:val="Prrafodelista"/>
         <w:numPr>
           <w:ilvl w:val="0"/>
           <w:numId w:val="1"/>
@@ -2763,7 +2763,7 @@
     </w:p>
     <w:p>
       <w:pPr>
-        <w:pStyle w:val="ListParagraph"/>
+        <w:pStyle w:val="Prrafodelista"/>
         <w:numPr>
           <w:ilvl w:val="0"/>
           <w:numId w:val="1"/>
@@ -2818,7 +2818,7 @@
     </w:p>
     <w:p>
       <w:pPr>
-        <w:pStyle w:val="ListParagraph"/>
+        <w:pStyle w:val="Prrafodelista"/>
         <w:numPr>
           <w:ilvl w:val="0"/>
           <w:numId w:val="1"/>
@@ -4253,7 +4253,7 @@
     </w:p>
     <w:p>
       <w:pPr>
-        <w:pStyle w:val="ListParagraph"/>
+        <w:pStyle w:val="Prrafodelista"/>
         <w:numPr>
           <w:ilvl w:val="0"/>
           <w:numId w:val="2"/>
@@ -4349,7 +4349,7 @@
     </w:p>
     <w:p>
       <w:pPr>
-        <w:pStyle w:val="ListParagraph"/>
+        <w:pStyle w:val="Prrafodelista"/>
         <w:numPr>
           <w:ilvl w:val="0"/>
           <w:numId w:val="2"/>
@@ -4557,7 +4557,7 @@
     </w:p>
     <w:p>
       <w:pPr>
-        <w:pStyle w:val="ListParagraph"/>
+        <w:pStyle w:val="Prrafodelista"/>
         <w:numPr>
           <w:ilvl w:val="0"/>
           <w:numId w:val="2"/>
@@ -5983,7 +5983,7 @@
     </w:p>
     <w:p>
       <w:pPr>
-        <w:pStyle w:val="ListParagraph"/>
+        <w:pStyle w:val="Prrafodelista"/>
         <w:numPr>
           <w:ilvl w:val="0"/>
           <w:numId w:val="4"/>
@@ -6080,7 +6080,7 @@
     </w:p>
     <w:p>
       <w:pPr>
-        <w:pStyle w:val="ListParagraph"/>
+        <w:pStyle w:val="Prrafodelista"/>
         <w:numPr>
           <w:ilvl w:val="0"/>
           <w:numId w:val="4"/>
@@ -6152,7 +6152,7 @@
     </w:p>
     <w:p>
       <w:pPr>
-        <w:pStyle w:val="ListParagraph"/>
+        <w:pStyle w:val="Prrafodelista"/>
         <w:numPr>
           <w:ilvl w:val="0"/>
           <w:numId w:val="4"/>
@@ -11456,7 +11456,7 @@
     </w:p>
     <w:p>
       <w:pPr>
-        <w:pStyle w:val="ListParagraph"/>
+        <w:pStyle w:val="Prrafodelista"/>
         <w:numPr>
           <w:ilvl w:val="0"/>
           <w:numId w:val="5"/>
@@ -11531,7 +11531,7 @@
     </w:p>
     <w:p>
       <w:pPr>
-        <w:pStyle w:val="ListParagraph"/>
+        <w:pStyle w:val="Prrafodelista"/>
         <w:numPr>
           <w:ilvl w:val="0"/>
           <w:numId w:val="5"/>
@@ -11668,7 +11668,7 @@
     </w:p>
     <w:p>
       <w:pPr>
-        <w:pStyle w:val="ListParagraph"/>
+        <w:pStyle w:val="Prrafodelista"/>
         <w:numPr>
           <w:ilvl w:val="0"/>
           <w:numId w:val="5"/>
@@ -11767,7 +11767,7 @@
     </w:p>
     <w:p>
       <w:pPr>
-        <w:pStyle w:val="ListParagraph"/>
+        <w:pStyle w:val="Prrafodelista"/>
         <w:numPr>
           <w:ilvl w:val="0"/>
           <w:numId w:val="5"/>
@@ -11799,7 +11799,7 @@
     </w:p>
     <w:p>
       <w:pPr>
-        <w:pStyle w:val="ListParagraph"/>
+        <w:pStyle w:val="Prrafodelista"/>
         <w:numPr>
           <w:ilvl w:val="0"/>
           <w:numId w:val="5"/>
@@ -11831,7 +11831,7 @@
     </w:p>
     <w:p>
       <w:pPr>
-        <w:pStyle w:val="ListParagraph"/>
+        <w:pStyle w:val="Prrafodelista"/>
         <w:numPr>
           <w:ilvl w:val="0"/>
           <w:numId w:val="5"/>
@@ -13530,7 +13530,23 @@
           <w:szCs w:val="24"/>
           <w:lang w:val="ca-ES"/>
         </w:rPr>
-        <w:t>, instal·lat a través del repositori NPM, però que només ha estat utilitzat en l’entorn de desenvol</w:t>
+        <w:t>, instal</w:t>
+      </w:r>
+      <w:r>
+        <w:rPr>
+          <w:sz w:val="24"/>
+          <w:szCs w:val="24"/>
+          <w:lang w:val="ca-ES"/>
+        </w:rPr>
+        <w:t>·</w:t>
+      </w:r>
+      <w:r>
+        <w:rPr>
+          <w:sz w:val="24"/>
+          <w:szCs w:val="24"/>
+          <w:lang w:val="ca-ES"/>
+        </w:rPr>
+        <w:t>lat a través del repositori NPM, però que només ha estat utilitzat en l’entorn de desenvol</w:t>
       </w:r>
       <w:r>
         <w:rPr>
@@ -14162,7 +14178,7 @@
 </file>
 
 <file path=word/numbering.xml><?xml version="1.0" encoding="utf-8"?>
-<w:numbering xmlns:wpc="http://schemas.microsoft.com/office/word/2010/wordprocessingCanvas" xmlns:mc="http://schemas.openxmlformats.org/markup-compatibility/2006" xmlns:o="urn:schemas-microsoft-com:office:office" xmlns:r="http://schemas.openxmlformats.org/officeDocument/2006/relationships" xmlns:m="http://schemas.openxmlformats.org/officeDocument/2006/math" xmlns:v="urn:schemas-microsoft-com:vml" xmlns:wp14="http://schemas.microsoft.com/office/word/2010/wordprocessingDrawing" xmlns:wp="http://schemas.openxmlformats.org/drawingml/2006/wordprocessingDrawing" xmlns:w10="urn:schemas-microsoft-com:office:word" xmlns:w="http://schemas.openxmlformats.org/wordprocessingml/2006/main" xmlns:w14="http://schemas.microsoft.com/office/word/2010/wordml" xmlns:wpg="http://schemas.microsoft.com/office/word/2010/wordprocessingGroup" xmlns:wpi="http://schemas.microsoft.com/office/word/2010/wordprocessingInk" xmlns:wne="http://schemas.microsoft.com/office/word/2006/wordml" xmlns:wps="http://schemas.microsoft.com/office/word/2010/wordprocessingShape" mc:Ignorable="w14 wp14">
+<w:numbering xmlns:ve="http://schemas.openxmlformats.org/markup-compatibility/2006" xmlns:o="urn:schemas-microsoft-com:office:office" xmlns:r="http://schemas.openxmlformats.org/officeDocument/2006/relationships" xmlns:m="http://schemas.openxmlformats.org/officeDocument/2006/math" xmlns:v="urn:schemas-microsoft-com:vml" xmlns:wp="http://schemas.openxmlformats.org/drawingml/2006/wordprocessingDrawing" xmlns:w10="urn:schemas-microsoft-com:office:word" xmlns:w="http://schemas.openxmlformats.org/wordprocessingml/2006/main" xmlns:wne="http://schemas.microsoft.com/office/word/2006/wordml">
   <w:abstractNum w:abstractNumId="0">
     <w:nsid w:val="0BB3007E"/>
     <w:multiLevelType w:val="hybridMultilevel"/>
@@ -14720,7 +14736,7 @@
 </file>
 
 <file path=word/styles.xml><?xml version="1.0" encoding="utf-8"?>
-<w:styles xmlns:mc="http://schemas.openxmlformats.org/markup-compatibility/2006" xmlns:r="http://schemas.openxmlformats.org/officeDocument/2006/relationships" xmlns:w="http://schemas.openxmlformats.org/wordprocessingml/2006/main" xmlns:w14="http://schemas.microsoft.com/office/word/2010/wordml" mc:Ignorable="w14">
+<w:styles xmlns:r="http://schemas.openxmlformats.org/officeDocument/2006/relationships" xmlns:w="http://schemas.openxmlformats.org/wordprocessingml/2006/main">
   <w:docDefaults>
     <w:rPrDefault>
       <w:rPr>
@@ -14880,17 +14896,18 @@
     <w:qFormat/>
     <w:rsid w:val="009A1D89"/>
   </w:style>
-  <w:style w:type="character" w:default="1" w:styleId="DefaultParagraphFont">
+  <w:style w:type="character" w:default="1" w:styleId="Fuentedeprrafopredeter">
     <w:name w:val="Default Paragraph Font"/>
     <w:uiPriority w:val="1"/>
     <w:semiHidden/>
     <w:unhideWhenUsed/>
   </w:style>
-  <w:style w:type="table" w:default="1" w:styleId="TableNormal">
+  <w:style w:type="table" w:default="1" w:styleId="Tablanormal">
     <w:name w:val="Normal Table"/>
     <w:uiPriority w:val="99"/>
     <w:semiHidden/>
     <w:unhideWhenUsed/>
+    <w:qFormat/>
     <w:tblPr>
       <w:tblInd w:w="0" w:type="dxa"/>
       <w:tblCellMar>
@@ -14901,13 +14918,13 @@
       </w:tblCellMar>
     </w:tblPr>
   </w:style>
-  <w:style w:type="numbering" w:default="1" w:styleId="NoList">
+  <w:style w:type="numbering" w:default="1" w:styleId="Sinlista">
     <w:name w:val="No List"/>
     <w:uiPriority w:val="99"/>
     <w:semiHidden/>
     <w:unhideWhenUsed/>
   </w:style>
-  <w:style w:type="paragraph" w:styleId="ListParagraph">
+  <w:style w:type="paragraph" w:styleId="Prrafodelista">
     <w:name w:val="List Paragraph"/>
     <w:basedOn w:val="Normal"/>
     <w:uiPriority w:val="34"/>

</xml_diff>